<commit_message>
add learner feedback from survey and analysis
</commit_message>
<xml_diff>
--- a/Lesson Evaluation Document Submission.docx
+++ b/Lesson Evaluation Document Submission.docx
@@ -1,6 +1,6 @@
 
 <file path=word/document.xml><?xml version="1.0" encoding="utf-8"?>
-<w:document xmlns:wpc="http://schemas.microsoft.com/office/word/2010/wordprocessingCanvas" xmlns:cx="http://schemas.microsoft.com/office/drawing/2014/chartex" xmlns:cx1="http://schemas.microsoft.com/office/drawing/2015/9/8/chartex" xmlns:cx2="http://schemas.microsoft.com/office/drawing/2015/10/21/chartex" xmlns:cx3="http://schemas.microsoft.com/office/drawing/2016/5/9/chartex" xmlns:cx4="http://schemas.microsoft.com/office/drawing/2016/5/10/chartex" xmlns:cx5="http://schemas.microsoft.com/office/drawing/2016/5/11/chartex" xmlns:cx6="http://schemas.microsoft.com/office/drawing/2016/5/12/chartex" xmlns:cx7="http://schemas.microsoft.com/office/drawing/2016/5/13/chartex" xmlns:cx8="http://schemas.microsoft.com/office/drawing/2016/5/14/chartex" xmlns:mc="http://schemas.openxmlformats.org/markup-compatibility/2006" xmlns:aink="http://schemas.microsoft.com/office/drawing/2016/ink" xmlns:am3d="http://schemas.microsoft.com/office/drawing/2017/model3d" xmlns:o="urn:schemas-microsoft-com:office:office" xmlns:oel="http://schemas.microsoft.com/office/2019/extlst" xmlns:r="http://schemas.openxmlformats.org/officeDocument/2006/relationships" xmlns:m="http://schemas.openxmlformats.org/officeDocument/2006/math" xmlns:v="urn:schemas-microsoft-com:vml" xmlns:wp14="http://schemas.microsoft.com/office/word/2010/wordprocessingDrawing" xmlns:wp="http://schemas.openxmlformats.org/drawingml/2006/wordprocessingDrawing" xmlns:w10="urn:schemas-microsoft-com:office:word" xmlns:w="http://schemas.openxmlformats.org/wordprocessingml/2006/main" xmlns:w14="http://schemas.microsoft.com/office/word/2010/wordml" xmlns:w15="http://schemas.microsoft.com/office/word/2012/wordml" xmlns:w16cex="http://schemas.microsoft.com/office/word/2018/wordml/cex" xmlns:w16cid="http://schemas.microsoft.com/office/word/2016/wordml/cid" xmlns:w16="http://schemas.microsoft.com/office/word/2018/wordml" xmlns:w16du="http://schemas.microsoft.com/office/word/2023/wordml/word16du" xmlns:w16sdtdh="http://schemas.microsoft.com/office/word/2020/wordml/sdtdatahash" xmlns:w16se="http://schemas.microsoft.com/office/word/2015/wordml/symex" xmlns:wpg="http://schemas.microsoft.com/office/word/2010/wordprocessingGroup" xmlns:wpi="http://schemas.microsoft.com/office/word/2010/wordprocessingInk" xmlns:wne="http://schemas.microsoft.com/office/word/2006/wordml" xmlns:wps="http://schemas.microsoft.com/office/word/2010/wordprocessingShape" mc:Ignorable="w14 w15 w16se w16cid w16 w16cex w16sdtdh wp14">
+<w:document xmlns:wpc="http://schemas.microsoft.com/office/word/2010/wordprocessingCanvas" xmlns:cx="http://schemas.microsoft.com/office/drawing/2014/chartex" xmlns:cx1="http://schemas.microsoft.com/office/drawing/2015/9/8/chartex" xmlns:cx2="http://schemas.microsoft.com/office/drawing/2015/10/21/chartex" xmlns:cx3="http://schemas.microsoft.com/office/drawing/2016/5/9/chartex" xmlns:cx4="http://schemas.microsoft.com/office/drawing/2016/5/10/chartex" xmlns:cx5="http://schemas.microsoft.com/office/drawing/2016/5/11/chartex" xmlns:cx6="http://schemas.microsoft.com/office/drawing/2016/5/12/chartex" xmlns:cx7="http://schemas.microsoft.com/office/drawing/2016/5/13/chartex" xmlns:cx8="http://schemas.microsoft.com/office/drawing/2016/5/14/chartex" xmlns:mc="http://schemas.openxmlformats.org/markup-compatibility/2006" xmlns:aink="http://schemas.microsoft.com/office/drawing/2016/ink" xmlns:am3d="http://schemas.microsoft.com/office/drawing/2017/model3d" xmlns:o="urn:schemas-microsoft-com:office:office" xmlns:oel="http://schemas.microsoft.com/office/2019/extlst" xmlns:r="http://schemas.openxmlformats.org/officeDocument/2006/relationships" xmlns:m="http://schemas.openxmlformats.org/officeDocument/2006/math" xmlns:v="urn:schemas-microsoft-com:vml" xmlns:wp14="http://schemas.microsoft.com/office/word/2010/wordprocessingDrawing" xmlns:wp="http://schemas.openxmlformats.org/drawingml/2006/wordprocessingDrawing" xmlns:w10="urn:schemas-microsoft-com:office:word" xmlns:w="http://schemas.openxmlformats.org/wordprocessingml/2006/main" xmlns:w14="http://schemas.microsoft.com/office/word/2010/wordml" xmlns:w15="http://schemas.microsoft.com/office/word/2012/wordml" xmlns:w16cex="http://schemas.microsoft.com/office/word/2018/wordml/cex" xmlns:w16cid="http://schemas.microsoft.com/office/word/2016/wordml/cid" xmlns:w16="http://schemas.microsoft.com/office/word/2018/wordml" xmlns:w16sdtdh="http://schemas.microsoft.com/office/word/2020/wordml/sdtdatahash" xmlns:w16se="http://schemas.microsoft.com/office/word/2015/wordml/symex" xmlns:wpg="http://schemas.microsoft.com/office/word/2010/wordprocessingGroup" xmlns:wpi="http://schemas.microsoft.com/office/word/2010/wordprocessingInk" xmlns:wne="http://schemas.microsoft.com/office/word/2006/wordml" xmlns:wps="http://schemas.microsoft.com/office/word/2010/wordprocessingShape" mc:Ignorable="w14 w15 w16se w16cid w16 w16cex w16sdtdh wp14">
   <w:body>
     <w:p>
       <w:pPr>
@@ -71,7 +71,24 @@
           <w:szCs w:val="24"/>
           <w:lang w:val="en-US"/>
         </w:rPr>
-        <w:t>: 02/06/23</w:t>
+        <w:t>:</w:t>
+      </w:r>
+    </w:p>
+    <w:p>
+      <w:pPr>
+        <w:rPr>
+          <w:sz w:val="24"/>
+          <w:szCs w:val="24"/>
+          <w:lang w:val="en-US"/>
+        </w:rPr>
+      </w:pPr>
+      <w:r>
+        <w:rPr>
+          <w:sz w:val="24"/>
+          <w:szCs w:val="24"/>
+          <w:lang w:val="en-US"/>
+        </w:rPr>
+        <w:t>02/06/23</w:t>
       </w:r>
     </w:p>
     <w:p>
@@ -98,7 +115,24 @@
           <w:szCs w:val="24"/>
           <w:lang w:val="en-US"/>
         </w:rPr>
-        <w:t xml:space="preserve"> 11.15am</w:t>
+        <w:t xml:space="preserve"> </w:t>
+      </w:r>
+    </w:p>
+    <w:p>
+      <w:pPr>
+        <w:rPr>
+          <w:sz w:val="24"/>
+          <w:szCs w:val="24"/>
+          <w:lang w:val="en-US"/>
+        </w:rPr>
+      </w:pPr>
+      <w:r>
+        <w:rPr>
+          <w:sz w:val="24"/>
+          <w:szCs w:val="24"/>
+          <w:lang w:val="en-US"/>
+        </w:rPr>
+        <w:t>11.15am</w:t>
       </w:r>
     </w:p>
     <w:p>
@@ -125,7 +159,24 @@
           <w:szCs w:val="24"/>
           <w:lang w:val="en-US"/>
         </w:rPr>
-        <w:t>: D312 Computer Classroom, Otago Polytechnic</w:t>
+        <w:t xml:space="preserve">: </w:t>
+      </w:r>
+    </w:p>
+    <w:p>
+      <w:pPr>
+        <w:rPr>
+          <w:sz w:val="24"/>
+          <w:szCs w:val="24"/>
+          <w:lang w:val="en-US"/>
+        </w:rPr>
+      </w:pPr>
+      <w:r>
+        <w:rPr>
+          <w:sz w:val="24"/>
+          <w:szCs w:val="24"/>
+          <w:lang w:val="en-US"/>
+        </w:rPr>
+        <w:t>D312 Computer Classroom, Otago Polytechnic</w:t>
       </w:r>
     </w:p>
     <w:p>
@@ -152,18 +203,68 @@
           <w:szCs w:val="24"/>
           <w:lang w:val="en-US"/>
         </w:rPr>
-        <w:t xml:space="preserve"> Hamish Smith – Head of CITE LV4 </w:t>
-      </w:r>
-    </w:p>
-    <w:p>
-      <w:pPr>
-        <w:rPr>
-          <w:sz w:val="24"/>
-          <w:szCs w:val="24"/>
-          <w:lang w:val="en-US"/>
-        </w:rPr>
-      </w:pPr>
-      <w:r>
+        <w:t xml:space="preserve"> </w:t>
+      </w:r>
+    </w:p>
+    <w:p>
+      <w:pPr>
+        <w:rPr>
+          <w:sz w:val="24"/>
+          <w:szCs w:val="24"/>
+          <w:lang w:val="en-US"/>
+        </w:rPr>
+      </w:pPr>
+      <w:r>
+        <w:rPr>
+          <w:sz w:val="24"/>
+          <w:szCs w:val="24"/>
+          <w:lang w:val="en-US"/>
+        </w:rPr>
+        <w:t>Hamish Smith – Head of CITE LV4</w:t>
+      </w:r>
+      <w:r>
+        <w:rPr>
+          <w:sz w:val="24"/>
+          <w:szCs w:val="24"/>
+          <w:lang w:val="en-US"/>
+        </w:rPr>
+        <w:t xml:space="preserve">, </w:t>
+      </w:r>
+      <w:r>
+        <w:rPr>
+          <w:sz w:val="24"/>
+          <w:szCs w:val="24"/>
+          <w:lang w:val="en-US"/>
+        </w:rPr>
+        <w:t>Lesson recorded</w:t>
+      </w:r>
+      <w:r>
+        <w:rPr>
+          <w:sz w:val="24"/>
+          <w:szCs w:val="24"/>
+          <w:lang w:val="en-US"/>
+        </w:rPr>
+        <w:t xml:space="preserve"> &amp; </w:t>
+      </w:r>
+      <w:r>
+        <w:rPr>
+          <w:sz w:val="24"/>
+          <w:szCs w:val="24"/>
+          <w:lang w:val="en-US"/>
+        </w:rPr>
+        <w:t>s</w:t>
+      </w:r>
+      <w:r>
+        <w:rPr>
+          <w:sz w:val="24"/>
+          <w:szCs w:val="24"/>
+          <w:lang w:val="en-US"/>
+        </w:rPr>
+        <w:t>ent to Krissi Wood</w:t>
+      </w:r>
+    </w:p>
+    <w:p>
+      <w:pPr>
         <w:rPr>
           <w:b/>
           <w:bCs/>
@@ -171,32 +272,6 @@
           <w:szCs w:val="24"/>
           <w:lang w:val="en-US"/>
         </w:rPr>
-        <w:t xml:space="preserve">Attendance: </w:t>
-      </w:r>
-      <w:r>
-        <w:rPr>
-          <w:sz w:val="24"/>
-          <w:szCs w:val="24"/>
-          <w:lang w:val="en-US"/>
-        </w:rPr>
-        <w:t>7</w:t>
-      </w:r>
-      <w:r>
-        <w:rPr>
-          <w:sz w:val="24"/>
-          <w:szCs w:val="24"/>
-          <w:lang w:val="en-US"/>
-        </w:rPr>
-        <w:t xml:space="preserve"> Students, 1 Lecturer</w:t>
-      </w:r>
-    </w:p>
-    <w:p>
-      <w:pPr>
-        <w:rPr>
-          <w:sz w:val="24"/>
-          <w:szCs w:val="24"/>
-          <w:lang w:val="en-US"/>
-        </w:rPr>
       </w:pPr>
       <w:r>
         <w:rPr>
@@ -206,6 +281,50 @@
           <w:szCs w:val="24"/>
           <w:lang w:val="en-US"/>
         </w:rPr>
+        <w:t xml:space="preserve">Attendance: </w:t>
+      </w:r>
+    </w:p>
+    <w:p>
+      <w:pPr>
+        <w:rPr>
+          <w:sz w:val="24"/>
+          <w:szCs w:val="24"/>
+          <w:lang w:val="en-US"/>
+        </w:rPr>
+      </w:pPr>
+      <w:r>
+        <w:rPr>
+          <w:sz w:val="24"/>
+          <w:szCs w:val="24"/>
+          <w:lang w:val="en-US"/>
+        </w:rPr>
+        <w:t>7</w:t>
+      </w:r>
+      <w:r>
+        <w:rPr>
+          <w:sz w:val="24"/>
+          <w:szCs w:val="24"/>
+          <w:lang w:val="en-US"/>
+        </w:rPr>
+        <w:t xml:space="preserve"> Students, 1 Lecturer</w:t>
+      </w:r>
+    </w:p>
+    <w:p>
+      <w:pPr>
+        <w:rPr>
+          <w:sz w:val="24"/>
+          <w:szCs w:val="24"/>
+          <w:lang w:val="en-US"/>
+        </w:rPr>
+      </w:pPr>
+      <w:r>
+        <w:rPr>
+          <w:b/>
+          <w:bCs/>
+          <w:sz w:val="24"/>
+          <w:szCs w:val="24"/>
+          <w:lang w:val="en-US"/>
+        </w:rPr>
         <w:t>Lesson Notes:</w:t>
       </w:r>
       <w:r>
@@ -214,7 +333,24 @@
           <w:szCs w:val="24"/>
           <w:lang w:val="en-US"/>
         </w:rPr>
-        <w:t xml:space="preserve"> The lesson was originally planned to take place at 11am </w:t>
+        <w:t xml:space="preserve"> </w:t>
+      </w:r>
+    </w:p>
+    <w:p>
+      <w:pPr>
+        <w:rPr>
+          <w:sz w:val="24"/>
+          <w:szCs w:val="24"/>
+          <w:lang w:val="en-US"/>
+        </w:rPr>
+      </w:pPr>
+      <w:r>
+        <w:rPr>
+          <w:sz w:val="24"/>
+          <w:szCs w:val="24"/>
+          <w:lang w:val="en-US"/>
+        </w:rPr>
+        <w:t xml:space="preserve">The lesson was originally planned to take place at 11am </w:t>
       </w:r>
       <w:r>
         <w:rPr>
@@ -270,7 +406,7 @@
           <w:szCs w:val="24"/>
           <w:lang w:val="en-US"/>
         </w:rPr>
-        <w:t xml:space="preserve"> to set up and start at 11am then run the lesson until 11.45am. This would have allowed for a 45 minute lesson. Unfortunately, two days prior to the lesson I was informed that the students would not be able to take part in the lesson session until 11.15am as they had another task to undertake beforehand. This meant that the lesson length was shortened by 15 minutes.</w:t>
+        <w:t xml:space="preserve"> to set up and start at 11am then run the lesson until 11.45am. This would have allowed for a 45 minute lesson. Unfortunately, two days prior to the lesson I was informed that the students would not be able to take part in the lesson until 11.15am as they had another task to undertake beforehand. This meant that the lesson length was shortened by 15 minutes.</w:t>
       </w:r>
     </w:p>
     <w:p>
@@ -354,63 +490,609 @@
           <w:szCs w:val="24"/>
           <w:lang w:val="en-US"/>
         </w:rPr>
-        <w:t xml:space="preserve"> the students needed/wanted to get away to lunch/other appointments etc. </w:t>
-      </w:r>
-    </w:p>
-    <w:p>
-      <w:pPr>
-        <w:rPr>
+        <w:t xml:space="preserve"> the students needed/wanted to get away to </w:t>
+      </w:r>
+      <w:r>
+        <w:rPr>
+          <w:sz w:val="24"/>
+          <w:szCs w:val="24"/>
+          <w:lang w:val="en-US"/>
+        </w:rPr>
+        <w:t>for their lunch break.</w:t>
+      </w:r>
+      <w:r>
+        <w:rPr>
+          <w:sz w:val="24"/>
+          <w:szCs w:val="24"/>
+          <w:lang w:val="en-US"/>
+        </w:rPr>
+        <w:t xml:space="preserve"> </w:t>
+      </w:r>
+    </w:p>
+    <w:p>
+      <w:pPr>
+        <w:rPr>
+          <w:sz w:val="24"/>
+          <w:szCs w:val="24"/>
+          <w:lang w:val="en-US"/>
+        </w:rPr>
+      </w:pPr>
+      <w:r>
+        <w:rPr>
+          <w:sz w:val="24"/>
+          <w:szCs w:val="24"/>
+          <w:lang w:val="en-US"/>
+        </w:rPr>
+        <w:t>To achieve some form of learner feedback, I sent out a student feedback survey to attendees of the tutorial. I received seven responses to the survey.</w:t>
+      </w:r>
+    </w:p>
+    <w:p>
+      <w:pPr>
+        <w:rPr>
+          <w:rStyle w:val="ui-provider"/>
+        </w:rPr>
+      </w:pPr>
+      <w:r>
+        <w:rPr>
+          <w:sz w:val="24"/>
+          <w:szCs w:val="24"/>
+          <w:lang w:val="en-US"/>
+        </w:rPr>
+        <w:t xml:space="preserve">Survey Link - </w:t>
+      </w:r>
+      <w:hyperlink r:id="rId6" w:tgtFrame="_blank" w:tooltip="https://www.surveymonkey.com/r/gt53nqj" w:history="1">
+        <w:r>
+          <w:rPr>
+            <w:rStyle w:val="Hyperlink"/>
+          </w:rPr>
+          <w:t>https://www.surveymonkey.com/r/GT53NQJ</w:t>
+        </w:r>
+      </w:hyperlink>
+    </w:p>
+    <w:p>
+      <w:pPr>
+        <w:rPr>
+          <w:rStyle w:val="ui-provider"/>
+        </w:rPr>
+      </w:pPr>
+      <w:r>
+        <w:rPr>
+          <w:rStyle w:val="ui-provider"/>
+        </w:rPr>
+        <w:br w:type="page"/>
+      </w:r>
+    </w:p>
+    <w:p>
+      <w:pPr>
+        <w:rPr>
+          <w:rStyle w:val="ui-provider"/>
           <w:b/>
           <w:bCs/>
           <w:sz w:val="28"/>
           <w:szCs w:val="28"/>
-          <w:lang w:val="en-US"/>
-        </w:rPr>
-      </w:pPr>
-      <w:r>
-        <w:rPr>
+        </w:rPr>
+      </w:pPr>
+      <w:r>
+        <w:rPr>
+          <w:rStyle w:val="ui-provider"/>
           <w:b/>
           <w:bCs/>
           <w:sz w:val="28"/>
           <w:szCs w:val="28"/>
-          <w:lang w:val="en-US"/>
-        </w:rPr>
-        <w:t>Analysis of Learner Feedback:</w:t>
-      </w:r>
-    </w:p>
-    <w:p>
-      <w:pPr>
-        <w:rPr>
-          <w:sz w:val="24"/>
-          <w:szCs w:val="24"/>
-          <w:lang w:val="en-US"/>
-        </w:rPr>
-      </w:pPr>
-      <w:r>
-        <w:rPr>
-          <w:sz w:val="24"/>
-          <w:szCs w:val="24"/>
-          <w:lang w:val="en-US"/>
-        </w:rPr>
-        <w:t>No learner feedback was gained during the lesson. The students were asked a few times if they had any questions and they said they did not. I can only hope that this meant that they understood everything I had said in the PowerPoint presentation and that they comfortably followed the steps and instructions that I gave them during the activities.</w:t>
-      </w:r>
-    </w:p>
-    <w:p>
-      <w:pPr>
-        <w:rPr>
+        </w:rPr>
+        <w:lastRenderedPageBreak/>
+        <w:t xml:space="preserve">Feedback </w:t>
+      </w:r>
+      <w:r>
+        <w:rPr>
+          <w:rStyle w:val="ui-provider"/>
           <w:b/>
           <w:bCs/>
           <w:sz w:val="28"/>
           <w:szCs w:val="28"/>
-          <w:lang w:val="en-US"/>
-        </w:rPr>
-      </w:pPr>
-      <w:r>
-        <w:rPr>
+        </w:rPr>
+        <w:t>Survey</w:t>
+      </w:r>
+      <w:r>
+        <w:rPr>
+          <w:rStyle w:val="ui-provider"/>
           <w:b/>
           <w:bCs/>
           <w:sz w:val="28"/>
           <w:szCs w:val="28"/>
+        </w:rPr>
+        <w:t xml:space="preserve"> Questions &amp;</w:t>
+      </w:r>
+      <w:r>
+        <w:rPr>
+          <w:rStyle w:val="ui-provider"/>
+          <w:b/>
+          <w:bCs/>
+          <w:sz w:val="28"/>
+          <w:szCs w:val="28"/>
+        </w:rPr>
+        <w:t xml:space="preserve"> Responses:</w:t>
+      </w:r>
+    </w:p>
+    <w:p>
+      <w:pPr>
+        <w:rPr>
+          <w:i/>
+          <w:iCs/>
+          <w:sz w:val="24"/>
+          <w:szCs w:val="24"/>
+          <w:lang w:val="en-US"/>
+        </w:rPr>
+      </w:pPr>
+      <w:r>
+        <w:rPr>
+          <w:i/>
+          <w:iCs/>
+          <w:sz w:val="24"/>
+          <w:szCs w:val="24"/>
+          <w:lang w:val="en-US"/>
+        </w:rPr>
+        <w:t>Q1 What new knowledge did you learn during the tutorial?</w:t>
+      </w:r>
+    </w:p>
+    <w:p>
+      <w:pPr>
+        <w:rPr>
+          <w:sz w:val="24"/>
+          <w:szCs w:val="24"/>
+          <w:lang w:val="en-US"/>
+        </w:rPr>
+      </w:pPr>
+      <w:r>
+        <w:rPr>
+          <w:sz w:val="24"/>
+          <w:szCs w:val="24"/>
+          <w:lang w:val="en-US"/>
+        </w:rPr>
+        <w:t>Two students said they learnt nothing new. Three students said they learnt more about APA referencing. One said they understood how to create a good report layout. One said they now knew how to create a report template.</w:t>
+      </w:r>
+    </w:p>
+    <w:p>
+      <w:pPr>
+        <w:rPr>
+          <w:i/>
+          <w:iCs/>
+          <w:sz w:val="24"/>
+          <w:szCs w:val="24"/>
+          <w:lang w:val="en-US"/>
+        </w:rPr>
+      </w:pPr>
+      <w:r>
+        <w:rPr>
+          <w:i/>
+          <w:iCs/>
+          <w:sz w:val="24"/>
+          <w:szCs w:val="24"/>
+          <w:lang w:val="en-US"/>
+        </w:rPr>
+        <w:t>Q2 Is there anything you wish the tutorial had covered?</w:t>
+      </w:r>
+    </w:p>
+    <w:p>
+      <w:pPr>
+        <w:rPr>
+          <w:sz w:val="24"/>
+          <w:szCs w:val="24"/>
+          <w:lang w:val="en-US"/>
+        </w:rPr>
+      </w:pPr>
+      <w:r>
+        <w:rPr>
+          <w:sz w:val="24"/>
+          <w:szCs w:val="24"/>
+          <w:lang w:val="en-US"/>
+        </w:rPr>
+        <w:t>One student said everything was covered really well. One student said they wished they had learnt how to create a custom table of contents. One said more coverage about the different parts of the report. Another said that they wished the tutorial ha</w:t>
+      </w:r>
+      <w:r>
+        <w:rPr>
+          <w:sz w:val="24"/>
+          <w:szCs w:val="24"/>
+          <w:lang w:val="en-US"/>
+        </w:rPr>
+        <w:t>d</w:t>
+      </w:r>
+      <w:r>
+        <w:rPr>
+          <w:sz w:val="24"/>
+          <w:szCs w:val="24"/>
+          <w:lang w:val="en-US"/>
+        </w:rPr>
+        <w:t xml:space="preserve"> given more information about what to do when stuck and how to word information more clearly for the reader.</w:t>
+      </w:r>
+    </w:p>
+    <w:p>
+      <w:pPr>
+        <w:rPr>
+          <w:i/>
+          <w:iCs/>
+          <w:sz w:val="24"/>
+          <w:szCs w:val="24"/>
+          <w:lang w:val="en-US"/>
+        </w:rPr>
+      </w:pPr>
+      <w:r>
+        <w:rPr>
+          <w:i/>
+          <w:iCs/>
+          <w:sz w:val="24"/>
+          <w:szCs w:val="24"/>
+          <w:lang w:val="en-US"/>
+        </w:rPr>
+        <w:t>Q3 What do you think went well in the tutorial?</w:t>
+      </w:r>
+    </w:p>
+    <w:p>
+      <w:pPr>
+        <w:rPr>
+          <w:sz w:val="24"/>
+          <w:szCs w:val="24"/>
+          <w:lang w:val="en-US"/>
+        </w:rPr>
+      </w:pPr>
+      <w:r>
+        <w:rPr>
+          <w:sz w:val="24"/>
+          <w:szCs w:val="24"/>
+          <w:lang w:val="en-US"/>
+        </w:rPr>
+        <w:t xml:space="preserve">One student responded “Yes”. </w:t>
+      </w:r>
+      <w:r>
+        <w:rPr>
+          <w:sz w:val="24"/>
+          <w:szCs w:val="24"/>
+          <w:lang w:val="en-US"/>
+        </w:rPr>
+        <w:t>Two students said report writing and features of a report were well</w:t>
+      </w:r>
+      <w:r>
+        <w:rPr>
+          <w:sz w:val="24"/>
+          <w:szCs w:val="24"/>
+          <w:lang w:val="en-US"/>
+        </w:rPr>
+        <w:t xml:space="preserve"> covered</w:t>
+      </w:r>
+      <w:r>
+        <w:rPr>
+          <w:sz w:val="24"/>
+          <w:szCs w:val="24"/>
+          <w:lang w:val="en-US"/>
+        </w:rPr>
+        <w:t xml:space="preserve">. One student responded that the tutor spoke clearly and made it interesting. Two students said everything went well. One said when </w:t>
+      </w:r>
+      <w:r>
+        <w:rPr>
+          <w:sz w:val="24"/>
+          <w:szCs w:val="24"/>
+          <w:lang w:val="en-US"/>
+        </w:rPr>
+        <w:t>“</w:t>
+      </w:r>
+      <w:r>
+        <w:rPr>
+          <w:sz w:val="24"/>
+          <w:szCs w:val="24"/>
+          <w:lang w:val="en-US"/>
+        </w:rPr>
+        <w:t>we got to do some research</w:t>
+      </w:r>
+      <w:r>
+        <w:rPr>
+          <w:sz w:val="24"/>
+          <w:szCs w:val="24"/>
+          <w:lang w:val="en-US"/>
+        </w:rPr>
+        <w:t>”</w:t>
+      </w:r>
+      <w:r>
+        <w:rPr>
+          <w:sz w:val="24"/>
+          <w:szCs w:val="24"/>
+          <w:lang w:val="en-US"/>
+        </w:rPr>
+        <w:t>.</w:t>
+      </w:r>
+    </w:p>
+    <w:p>
+      <w:pPr>
+        <w:rPr>
+          <w:i/>
+          <w:iCs/>
+          <w:sz w:val="24"/>
+          <w:szCs w:val="24"/>
+          <w:lang w:val="en-US"/>
+        </w:rPr>
+      </w:pPr>
+      <w:r>
+        <w:rPr>
+          <w:i/>
+          <w:iCs/>
+          <w:sz w:val="24"/>
+          <w:szCs w:val="24"/>
+          <w:lang w:val="en-US"/>
+        </w:rPr>
+        <w:t>Q4 What do you think could have gone better in the tutorial?</w:t>
+      </w:r>
+    </w:p>
+    <w:p>
+      <w:pPr>
+        <w:rPr>
+          <w:sz w:val="24"/>
+          <w:szCs w:val="24"/>
+          <w:lang w:val="en-US"/>
+        </w:rPr>
+      </w:pPr>
+      <w:r>
+        <w:rPr>
+          <w:sz w:val="24"/>
+          <w:szCs w:val="24"/>
+          <w:lang w:val="en-US"/>
+        </w:rPr>
+        <w:t>One student said “no”. One student said more in-depth information about writing reports. One student said the power point seemed rushed and another said more time for the tutorial. The last said that more interactive activities could have been included.</w:t>
+      </w:r>
+    </w:p>
+    <w:p>
+      <w:pPr>
+        <w:rPr>
+          <w:i/>
+          <w:iCs/>
+          <w:sz w:val="24"/>
+          <w:szCs w:val="24"/>
+          <w:lang w:val="en-US"/>
+        </w:rPr>
+      </w:pPr>
+      <w:r>
+        <w:rPr>
+          <w:i/>
+          <w:iCs/>
+          <w:sz w:val="24"/>
+          <w:szCs w:val="24"/>
+          <w:lang w:val="en-US"/>
+        </w:rPr>
+        <w:t>Q5 Did you enjoy the lesson?</w:t>
+      </w:r>
+    </w:p>
+    <w:p>
+      <w:pPr>
+        <w:rPr>
+          <w:sz w:val="24"/>
+          <w:szCs w:val="24"/>
+          <w:lang w:val="en-US"/>
+        </w:rPr>
+      </w:pPr>
+      <w:r>
+        <w:rPr>
+          <w:sz w:val="24"/>
+          <w:szCs w:val="24"/>
+          <w:lang w:val="en-US"/>
+        </w:rPr>
+        <w:t xml:space="preserve">Four students enjoyed the lesson, and three students were neutral about the lesson. No students said they didn’t enjoy the lesson. </w:t>
+      </w:r>
+    </w:p>
+    <w:p>
+      <w:pPr>
+        <w:rPr>
+          <w:b/>
+          <w:bCs/>
+          <w:sz w:val="28"/>
+          <w:szCs w:val="28"/>
+          <w:lang w:val="en-US"/>
+        </w:rPr>
+      </w:pPr>
+      <w:r>
+        <w:rPr>
+          <w:b/>
+          <w:bCs/>
+          <w:sz w:val="28"/>
+          <w:szCs w:val="28"/>
+          <w:lang w:val="en-US"/>
+        </w:rPr>
+        <w:t>Analysis of Learner Feedback:</w:t>
+      </w:r>
+    </w:p>
+    <w:p>
+      <w:pPr>
+        <w:rPr>
+          <w:sz w:val="24"/>
+          <w:szCs w:val="24"/>
+          <w:lang w:val="en-US"/>
+        </w:rPr>
+      </w:pPr>
+      <w:r>
+        <w:rPr>
+          <w:sz w:val="24"/>
+          <w:szCs w:val="24"/>
+          <w:lang w:val="en-US"/>
+        </w:rPr>
+        <w:t>No learner feedback was gained during the lesson. The students were asked a few times if they had any questions and they said they did not. I c</w:t>
+      </w:r>
+      <w:r>
+        <w:rPr>
+          <w:sz w:val="24"/>
+          <w:szCs w:val="24"/>
+          <w:lang w:val="en-US"/>
+        </w:rPr>
+        <w:t>ould</w:t>
+      </w:r>
+      <w:r>
+        <w:rPr>
+          <w:sz w:val="24"/>
+          <w:szCs w:val="24"/>
+          <w:lang w:val="en-US"/>
+        </w:rPr>
+        <w:t xml:space="preserve"> only hope that this meant that they understood everything I had said in the PowerPoint presentation and that they comfortably followed the steps and instructions that I gave them during the activities.</w:t>
+      </w:r>
+    </w:p>
+    <w:p>
+      <w:pPr>
+        <w:rPr>
+          <w:sz w:val="24"/>
+          <w:szCs w:val="24"/>
+          <w:lang w:val="en-US"/>
+        </w:rPr>
+      </w:pPr>
+      <w:r>
+        <w:rPr>
+          <w:sz w:val="24"/>
+          <w:szCs w:val="24"/>
+          <w:lang w:val="en-US"/>
+        </w:rPr>
+        <w:t>The survey of student feedback allowed me to gain some insight into how the lesson went from the viewpoint of the students. Overall, the students did seem to learn something new during the lesson</w:t>
+      </w:r>
+      <w:r>
+        <w:rPr>
+          <w:sz w:val="24"/>
+          <w:szCs w:val="24"/>
+          <w:lang w:val="en-US"/>
+        </w:rPr>
+        <w:t>, predominantly how to structure a report and how to correctly reference in APA7 format, which were my objectives for the lesson. Two students mentioned that they would have liked to learn more about report writing and how to create a custom table of contents. Unfortunately, these suggestions were outside the scope of my lesson</w:t>
+      </w:r>
+      <w:r>
+        <w:rPr>
+          <w:sz w:val="24"/>
+          <w:szCs w:val="24"/>
+          <w:lang w:val="en-US"/>
+        </w:rPr>
+        <w:t xml:space="preserve"> plan,</w:t>
+      </w:r>
+      <w:r>
+        <w:rPr>
+          <w:sz w:val="24"/>
+          <w:szCs w:val="24"/>
+          <w:lang w:val="en-US"/>
+        </w:rPr>
+        <w:t xml:space="preserve"> as learning more about professional report writing in terms of </w:t>
+      </w:r>
+      <w:r>
+        <w:rPr>
+          <w:sz w:val="24"/>
+          <w:szCs w:val="24"/>
+          <w:lang w:val="en-US"/>
+        </w:rPr>
+        <w:t>language</w:t>
+      </w:r>
+      <w:r>
+        <w:rPr>
+          <w:sz w:val="24"/>
+          <w:szCs w:val="24"/>
+          <w:lang w:val="en-US"/>
+        </w:rPr>
+        <w:t xml:space="preserve"> would take more than one lesson in my opinion. I never considered teaching the students how to create a custom contents page as using the prebuilt contents page feature of Microsoft Word is much easier and more user friendly.</w:t>
+      </w:r>
+    </w:p>
+    <w:p>
+      <w:pPr>
+        <w:rPr>
+          <w:sz w:val="24"/>
+          <w:szCs w:val="24"/>
+          <w:lang w:val="en-US"/>
+        </w:rPr>
+      </w:pPr>
+      <w:r>
+        <w:rPr>
+          <w:sz w:val="24"/>
+          <w:szCs w:val="24"/>
+          <w:lang w:val="en-US"/>
+        </w:rPr>
+        <w:lastRenderedPageBreak/>
+        <w:t>I thought the comments from students relating to the lesson</w:t>
+      </w:r>
+      <w:r>
+        <w:rPr>
+          <w:sz w:val="24"/>
+          <w:szCs w:val="24"/>
+          <w:lang w:val="en-US"/>
+        </w:rPr>
+        <w:t xml:space="preserve"> being rushed</w:t>
+      </w:r>
+      <w:r>
+        <w:rPr>
+          <w:sz w:val="24"/>
+          <w:szCs w:val="24"/>
+          <w:lang w:val="en-US"/>
+        </w:rPr>
+        <w:t>, particularly the activities</w:t>
+      </w:r>
+      <w:r>
+        <w:rPr>
+          <w:sz w:val="24"/>
+          <w:szCs w:val="24"/>
+          <w:lang w:val="en-US"/>
+        </w:rPr>
+        <w:t xml:space="preserve">, </w:t>
+      </w:r>
+      <w:r>
+        <w:rPr>
+          <w:sz w:val="24"/>
+          <w:szCs w:val="24"/>
+          <w:lang w:val="en-US"/>
+        </w:rPr>
+        <w:t>were very fair. I knew</w:t>
+      </w:r>
+      <w:r>
+        <w:rPr>
+          <w:sz w:val="24"/>
+          <w:szCs w:val="24"/>
+          <w:lang w:val="en-US"/>
+        </w:rPr>
+        <w:t xml:space="preserve"> that</w:t>
+      </w:r>
+      <w:r>
+        <w:rPr>
+          <w:sz w:val="24"/>
+          <w:szCs w:val="24"/>
+          <w:lang w:val="en-US"/>
+        </w:rPr>
+        <w:t xml:space="preserve"> as we headed into the activities after the PowerPoint that we</w:t>
+      </w:r>
+      <w:r>
+        <w:rPr>
+          <w:sz w:val="24"/>
+          <w:szCs w:val="24"/>
+          <w:lang w:val="en-US"/>
+        </w:rPr>
+        <w:t xml:space="preserve"> were</w:t>
+      </w:r>
+      <w:r>
+        <w:rPr>
+          <w:sz w:val="24"/>
+          <w:szCs w:val="24"/>
+          <w:lang w:val="en-US"/>
+        </w:rPr>
+        <w:t xml:space="preserve"> very pressed for time. </w:t>
+      </w:r>
+      <w:r>
+        <w:rPr>
+          <w:sz w:val="24"/>
+          <w:szCs w:val="24"/>
+          <w:lang w:val="en-US"/>
+        </w:rPr>
+        <w:t>However, I was pleased to see that no students said that they did not enjoy the lesson overall.</w:t>
+      </w:r>
+    </w:p>
+    <w:p>
+      <w:pPr>
+        <w:rPr>
+          <w:b/>
+          <w:bCs/>
+          <w:sz w:val="28"/>
+          <w:szCs w:val="28"/>
+          <w:lang w:val="en-US"/>
+        </w:rPr>
+      </w:pPr>
+      <w:r>
+        <w:rPr>
+          <w:b/>
+          <w:bCs/>
+          <w:sz w:val="28"/>
+          <w:szCs w:val="28"/>
           <w:lang w:val="en-US"/>
         </w:rPr>
         <w:t>Self-Evaluation:</w:t>
@@ -454,7 +1136,40 @@
           <w:szCs w:val="24"/>
           <w:lang w:val="en-US"/>
         </w:rPr>
-        <w:t>part of the lesson. This took approximately 15 minutes which only left us 10 minutes for my two planned activities and learner reflection. The activities were shortened on the fly</w:t>
+        <w:t xml:space="preserve">part of the lesson. This took approximately 15 minutes which only left us 10 minutes for my two planned activities and learner reflection. </w:t>
+      </w:r>
+    </w:p>
+    <w:p>
+      <w:pPr>
+        <w:rPr>
+          <w:sz w:val="24"/>
+          <w:szCs w:val="24"/>
+          <w:lang w:val="en-US"/>
+        </w:rPr>
+      </w:pPr>
+      <w:r>
+        <w:rPr>
+          <w:sz w:val="24"/>
+          <w:szCs w:val="24"/>
+          <w:lang w:val="en-US"/>
+        </w:rPr>
+        <w:t>The</w:t>
+      </w:r>
+      <w:r>
+        <w:rPr>
+          <w:sz w:val="24"/>
+          <w:szCs w:val="24"/>
+          <w:lang w:val="en-US"/>
+        </w:rPr>
+        <w:t xml:space="preserve"> planned</w:t>
+      </w:r>
+      <w:r>
+        <w:rPr>
+          <w:sz w:val="24"/>
+          <w:szCs w:val="24"/>
+          <w:lang w:val="en-US"/>
+        </w:rPr>
+        <w:t xml:space="preserve"> activities were shortened on the fly</w:t>
       </w:r>
       <w:r>
         <w:rPr>
@@ -502,16 +1217,47 @@
           <w:szCs w:val="24"/>
           <w:lang w:val="en-US"/>
         </w:rPr>
-        <w:t xml:space="preserve"> but instead I had them start one and explained what the next steps would be if </w:t>
-      </w:r>
-      <w:r>
-        <w:rPr>
-          <w:sz w:val="24"/>
-          <w:szCs w:val="24"/>
-          <w:lang w:val="en-US"/>
-        </w:rPr>
-        <w:lastRenderedPageBreak/>
-        <w:t>they wished to continue it. When it came time to look up a quote to reference there was only a few minutes left in the lesson, so it was very rushed. I was unable to write up their examples on the whiteboard and have a small discussion as I had planned. I also did not have time to ask each student individually what they learned or if they had a question to ask. I only had time to ask the class</w:t>
+        <w:t>.</w:t>
+      </w:r>
+      <w:r>
+        <w:rPr>
+          <w:sz w:val="24"/>
+          <w:szCs w:val="24"/>
+          <w:lang w:val="en-US"/>
+        </w:rPr>
+        <w:t xml:space="preserve"> </w:t>
+      </w:r>
+      <w:r>
+        <w:rPr>
+          <w:sz w:val="24"/>
+          <w:szCs w:val="24"/>
+          <w:lang w:val="en-US"/>
+        </w:rPr>
+        <w:t>I</w:t>
+      </w:r>
+      <w:r>
+        <w:rPr>
+          <w:sz w:val="24"/>
+          <w:szCs w:val="24"/>
+          <w:lang w:val="en-US"/>
+        </w:rPr>
+        <w:t>nstead</w:t>
+      </w:r>
+      <w:r>
+        <w:rPr>
+          <w:sz w:val="24"/>
+          <w:szCs w:val="24"/>
+          <w:lang w:val="en-US"/>
+        </w:rPr>
+        <w:t>,</w:t>
+      </w:r>
+      <w:r>
+        <w:rPr>
+          <w:sz w:val="24"/>
+          <w:szCs w:val="24"/>
+          <w:lang w:val="en-US"/>
+        </w:rPr>
+        <w:t xml:space="preserve"> I had them start one and explained what the next steps would be if they wished to continue it. When it came time to look up a quote to reference there was only a few minutes left in the lesson, so it was very rushed. I was unable to write up their examples on the whiteboard and have a small discussion as I had planned. I also did not have time to ask each student individually what they learned or if they had a question to ask. I only had time to ask the class</w:t>
       </w:r>
       <w:r>
         <w:rPr>
@@ -592,7 +1338,7 @@
           <w:szCs w:val="24"/>
           <w:lang w:val="en-US"/>
         </w:rPr>
-        <w:t xml:space="preserve"> lesson could have gone better had I perhaps shortened my presentation time</w:t>
+        <w:t xml:space="preserve"> lesson could have gone better had I shortened my presentation time</w:t>
       </w:r>
       <w:r>
         <w:rPr>
@@ -688,7 +1434,55 @@
           <w:szCs w:val="24"/>
           <w:lang w:val="en-US"/>
         </w:rPr>
-        <w:t>Hamish had expressed that the lesson needed to take place sooner rather than later so that the students could benefit from the information before they started their final reports. I chose to go ahead with the time and date which certainly impacted my abilities to carry out the lesson as</w:t>
+        <w:t>Hamish</w:t>
+      </w:r>
+      <w:r>
+        <w:rPr>
+          <w:sz w:val="24"/>
+          <w:szCs w:val="24"/>
+          <w:lang w:val="en-US"/>
+        </w:rPr>
+        <w:t>, head of CITE L4,</w:t>
+      </w:r>
+      <w:r>
+        <w:rPr>
+          <w:sz w:val="24"/>
+          <w:szCs w:val="24"/>
+          <w:lang w:val="en-US"/>
+        </w:rPr>
+        <w:t xml:space="preserve"> had expressed that the lesson needed to take place sooner rather than later</w:t>
+      </w:r>
+      <w:r>
+        <w:rPr>
+          <w:sz w:val="24"/>
+          <w:szCs w:val="24"/>
+          <w:lang w:val="en-US"/>
+        </w:rPr>
+        <w:t>. This was</w:t>
+      </w:r>
+      <w:r>
+        <w:rPr>
+          <w:sz w:val="24"/>
+          <w:szCs w:val="24"/>
+          <w:lang w:val="en-US"/>
+        </w:rPr>
+        <w:t xml:space="preserve"> so that the students could benefit from the information </w:t>
+      </w:r>
+      <w:r>
+        <w:rPr>
+          <w:sz w:val="24"/>
+          <w:szCs w:val="24"/>
+          <w:lang w:val="en-US"/>
+        </w:rPr>
+        <w:t xml:space="preserve">learned </w:t>
+      </w:r>
+      <w:r>
+        <w:rPr>
+          <w:sz w:val="24"/>
+          <w:szCs w:val="24"/>
+          <w:lang w:val="en-US"/>
+        </w:rPr>
+        <w:t>before they started their final reports. I chose to go ahead with the time and date which certainly impacted my abilities to carry out the lesson as</w:t>
       </w:r>
       <w:r>
         <w:rPr>
@@ -704,7 +1498,23 @@
           <w:szCs w:val="24"/>
           <w:lang w:val="en-US"/>
         </w:rPr>
-        <w:t xml:space="preserve"> planned and desired.</w:t>
+        <w:t xml:space="preserve"> planned</w:t>
+      </w:r>
+      <w:r>
+        <w:rPr>
+          <w:sz w:val="24"/>
+          <w:szCs w:val="24"/>
+          <w:lang w:val="en-US"/>
+        </w:rPr>
+        <w:t xml:space="preserve"> it</w:t>
+      </w:r>
+      <w:r>
+        <w:rPr>
+          <w:sz w:val="24"/>
+          <w:szCs w:val="24"/>
+          <w:lang w:val="en-US"/>
+        </w:rPr>
+        <w:t>.</w:t>
       </w:r>
       <w:r>
         <w:rPr>
@@ -737,6 +1547,14 @@
           <w:szCs w:val="24"/>
           <w:lang w:val="en-US"/>
         </w:rPr>
+        <w:t xml:space="preserve"> that</w:t>
+      </w:r>
+      <w:r>
+        <w:rPr>
+          <w:sz w:val="24"/>
+          <w:szCs w:val="24"/>
+          <w:lang w:val="en-US"/>
+        </w:rPr>
         <w:t xml:space="preserve"> </w:t>
       </w:r>
       <w:r>
@@ -745,7 +1563,23 @@
           <w:szCs w:val="24"/>
           <w:lang w:val="en-US"/>
         </w:rPr>
-        <w:t>I had available to undertake the lesson. I learnt a lot during the planning process and even more during reflection. I felt that my presentation went well and that the learners were engaged with the content. I am confident in my public speaking abilities</w:t>
+        <w:t>I had available. I learnt a lot during the planning process and even more during reflection. I felt that my</w:t>
+      </w:r>
+      <w:r>
+        <w:rPr>
+          <w:sz w:val="24"/>
+          <w:szCs w:val="24"/>
+          <w:lang w:val="en-US"/>
+        </w:rPr>
+        <w:t xml:space="preserve"> PowerPoint</w:t>
+      </w:r>
+      <w:r>
+        <w:rPr>
+          <w:sz w:val="24"/>
+          <w:szCs w:val="24"/>
+          <w:lang w:val="en-US"/>
+        </w:rPr>
+        <w:t xml:space="preserve"> presentation went well and that the learners were engaged with the content. I am confident in my public speaking abilities</w:t>
       </w:r>
       <w:r>
         <w:rPr>
@@ -761,7 +1595,23 @@
           <w:szCs w:val="24"/>
           <w:lang w:val="en-US"/>
         </w:rPr>
-        <w:t xml:space="preserve"> so I feel this was very beneficial to learners as I know I speak clearly and confidently. I fe</w:t>
+        <w:t xml:space="preserve"> so I feel this was very beneficial to learners as I know I</w:t>
+      </w:r>
+      <w:r>
+        <w:rPr>
+          <w:sz w:val="24"/>
+          <w:szCs w:val="24"/>
+          <w:lang w:val="en-US"/>
+        </w:rPr>
+        <w:t xml:space="preserve"> can</w:t>
+      </w:r>
+      <w:r>
+        <w:rPr>
+          <w:sz w:val="24"/>
+          <w:szCs w:val="24"/>
+          <w:lang w:val="en-US"/>
+        </w:rPr>
+        <w:t xml:space="preserve"> speak clearly and confidently. I fe</w:t>
       </w:r>
       <w:r>
         <w:rPr>
@@ -793,7 +1643,39 @@
           <w:szCs w:val="24"/>
           <w:lang w:val="en-US"/>
         </w:rPr>
-        <w:t>. I also think my pace of speaking was good. The only other thing I would like to have changed was perhaps having some more bullet points or images on my slides to help illustrate some of the points I was making during the presentation. All in all</w:t>
+        <w:t>. I also think my pace of speaking was good. The only other thing I would</w:t>
+      </w:r>
+      <w:r>
+        <w:rPr>
+          <w:sz w:val="24"/>
+          <w:szCs w:val="24"/>
+          <w:lang w:val="en-US"/>
+        </w:rPr>
+        <w:t>’ve</w:t>
+      </w:r>
+      <w:r>
+        <w:rPr>
+          <w:sz w:val="24"/>
+          <w:szCs w:val="24"/>
+          <w:lang w:val="en-US"/>
+        </w:rPr>
+        <w:t xml:space="preserve"> like</w:t>
+      </w:r>
+      <w:r>
+        <w:rPr>
+          <w:sz w:val="24"/>
+          <w:szCs w:val="24"/>
+          <w:lang w:val="en-US"/>
+        </w:rPr>
+        <w:t>d</w:t>
+      </w:r>
+      <w:r>
+        <w:rPr>
+          <w:sz w:val="24"/>
+          <w:szCs w:val="24"/>
+          <w:lang w:val="en-US"/>
+        </w:rPr>
+        <w:t xml:space="preserve"> to have changed was having some more bullet points or images on my slides to help illustrate some of the points I was making during the presentation. All in all</w:t>
       </w:r>
       <w:r>
         <w:rPr>
@@ -1511,6 +2393,7 @@
             <w:r>
               <w:rPr>
                 <w:rFonts w:ascii="Helvetica" w:hAnsi="Helvetica"/>
+                <w:highlight w:val="yellow"/>
                 <w:lang w:val="en-GB"/>
               </w:rPr>
               <w:t>Assessment that confirms learner achievement of the objectives.</w:t>
@@ -1551,7 +2434,6 @@
             <w:r>
               <w:rPr>
                 <w:rFonts w:ascii="Helvetica" w:hAnsi="Helvetica"/>
-                <w:highlight w:val="yellow"/>
                 <w:lang w:val="en-GB"/>
               </w:rPr>
               <w:t>Insufficient assessment that does not confirm learner achievement of the objectives.</w:t>
@@ -1634,6 +2516,7 @@
             <w:r>
               <w:rPr>
                 <w:rFonts w:ascii="Helvetica" w:hAnsi="Helvetica"/>
+                <w:highlight w:val="yellow"/>
                 <w:lang w:val="en-GB"/>
               </w:rPr>
               <w:t>Feedback from learners is analysed. Document contains all the required aspects.</w:t>
@@ -1674,7 +2557,6 @@
             <w:r>
               <w:rPr>
                 <w:rFonts w:ascii="Helvetica" w:hAnsi="Helvetica"/>
-                <w:highlight w:val="yellow"/>
                 <w:lang w:val="en-GB"/>
               </w:rPr>
               <w:t>Feedback is minimal from learners. Document contains some required aspects at a superficial level.</w:t>
@@ -1725,7 +2607,7 @@
 </file>
 
 <file path=word/endnotes.xml><?xml version="1.0" encoding="utf-8"?>
-<w:endnotes xmlns:wpc="http://schemas.microsoft.com/office/word/2010/wordprocessingCanvas" xmlns:cx="http://schemas.microsoft.com/office/drawing/2014/chartex" xmlns:cx1="http://schemas.microsoft.com/office/drawing/2015/9/8/chartex" xmlns:cx2="http://schemas.microsoft.com/office/drawing/2015/10/21/chartex" xmlns:cx3="http://schemas.microsoft.com/office/drawing/2016/5/9/chartex" xmlns:cx4="http://schemas.microsoft.com/office/drawing/2016/5/10/chartex" xmlns:cx5="http://schemas.microsoft.com/office/drawing/2016/5/11/chartex" xmlns:cx6="http://schemas.microsoft.com/office/drawing/2016/5/12/chartex" xmlns:cx7="http://schemas.microsoft.com/office/drawing/2016/5/13/chartex" xmlns:cx8="http://schemas.microsoft.com/office/drawing/2016/5/14/chartex" xmlns:mc="http://schemas.openxmlformats.org/markup-compatibility/2006" xmlns:aink="http://schemas.microsoft.com/office/drawing/2016/ink" xmlns:am3d="http://schemas.microsoft.com/office/drawing/2017/model3d" xmlns:o="urn:schemas-microsoft-com:office:office" xmlns:oel="http://schemas.microsoft.com/office/2019/extlst" xmlns:r="http://schemas.openxmlformats.org/officeDocument/2006/relationships" xmlns:m="http://schemas.openxmlformats.org/officeDocument/2006/math" xmlns:v="urn:schemas-microsoft-com:vml" xmlns:wp14="http://schemas.microsoft.com/office/word/2010/wordprocessingDrawing" xmlns:wp="http://schemas.openxmlformats.org/drawingml/2006/wordprocessingDrawing" xmlns:w10="urn:schemas-microsoft-com:office:word" xmlns:w="http://schemas.openxmlformats.org/wordprocessingml/2006/main" xmlns:w14="http://schemas.microsoft.com/office/word/2010/wordml" xmlns:w15="http://schemas.microsoft.com/office/word/2012/wordml" xmlns:w16cex="http://schemas.microsoft.com/office/word/2018/wordml/cex" xmlns:w16cid="http://schemas.microsoft.com/office/word/2016/wordml/cid" xmlns:w16="http://schemas.microsoft.com/office/word/2018/wordml" xmlns:w16du="http://schemas.microsoft.com/office/word/2023/wordml/word16du" xmlns:w16sdtdh="http://schemas.microsoft.com/office/word/2020/wordml/sdtdatahash" xmlns:w16se="http://schemas.microsoft.com/office/word/2015/wordml/symex" xmlns:wpg="http://schemas.microsoft.com/office/word/2010/wordprocessingGroup" xmlns:wpi="http://schemas.microsoft.com/office/word/2010/wordprocessingInk" xmlns:wne="http://schemas.microsoft.com/office/word/2006/wordml" xmlns:wps="http://schemas.microsoft.com/office/word/2010/wordprocessingShape" mc:Ignorable="w14 w15 w16se w16cid w16 w16cex w16sdtdh wp14">
+<w:endnotes xmlns:wpc="http://schemas.microsoft.com/office/word/2010/wordprocessingCanvas" xmlns:cx="http://schemas.microsoft.com/office/drawing/2014/chartex" xmlns:cx1="http://schemas.microsoft.com/office/drawing/2015/9/8/chartex" xmlns:cx2="http://schemas.microsoft.com/office/drawing/2015/10/21/chartex" xmlns:cx3="http://schemas.microsoft.com/office/drawing/2016/5/9/chartex" xmlns:cx4="http://schemas.microsoft.com/office/drawing/2016/5/10/chartex" xmlns:cx5="http://schemas.microsoft.com/office/drawing/2016/5/11/chartex" xmlns:cx6="http://schemas.microsoft.com/office/drawing/2016/5/12/chartex" xmlns:cx7="http://schemas.microsoft.com/office/drawing/2016/5/13/chartex" xmlns:cx8="http://schemas.microsoft.com/office/drawing/2016/5/14/chartex" xmlns:mc="http://schemas.openxmlformats.org/markup-compatibility/2006" xmlns:aink="http://schemas.microsoft.com/office/drawing/2016/ink" xmlns:am3d="http://schemas.microsoft.com/office/drawing/2017/model3d" xmlns:o="urn:schemas-microsoft-com:office:office" xmlns:oel="http://schemas.microsoft.com/office/2019/extlst" xmlns:r="http://schemas.openxmlformats.org/officeDocument/2006/relationships" xmlns:m="http://schemas.openxmlformats.org/officeDocument/2006/math" xmlns:v="urn:schemas-microsoft-com:vml" xmlns:wp14="http://schemas.microsoft.com/office/word/2010/wordprocessingDrawing" xmlns:wp="http://schemas.openxmlformats.org/drawingml/2006/wordprocessingDrawing" xmlns:w10="urn:schemas-microsoft-com:office:word" xmlns:w="http://schemas.openxmlformats.org/wordprocessingml/2006/main" xmlns:w14="http://schemas.microsoft.com/office/word/2010/wordml" xmlns:w15="http://schemas.microsoft.com/office/word/2012/wordml" xmlns:w16cex="http://schemas.microsoft.com/office/word/2018/wordml/cex" xmlns:w16cid="http://schemas.microsoft.com/office/word/2016/wordml/cid" xmlns:w16="http://schemas.microsoft.com/office/word/2018/wordml" xmlns:w16sdtdh="http://schemas.microsoft.com/office/word/2020/wordml/sdtdatahash" xmlns:w16se="http://schemas.microsoft.com/office/word/2015/wordml/symex" xmlns:wpg="http://schemas.microsoft.com/office/word/2010/wordprocessingGroup" xmlns:wpi="http://schemas.microsoft.com/office/word/2010/wordprocessingInk" xmlns:wne="http://schemas.microsoft.com/office/word/2006/wordml" xmlns:wps="http://schemas.microsoft.com/office/word/2010/wordprocessingShape" mc:Ignorable="w14 w15 w16se w16cid w16 w16cex w16sdtdh wp14">
   <w:endnote w:type="separator" w:id="-1">
     <w:p>
       <w:pPr>
@@ -1750,7 +2632,7 @@
 </file>
 
 <file path=word/footnotes.xml><?xml version="1.0" encoding="utf-8"?>
-<w:footnotes xmlns:wpc="http://schemas.microsoft.com/office/word/2010/wordprocessingCanvas" xmlns:cx="http://schemas.microsoft.com/office/drawing/2014/chartex" xmlns:cx1="http://schemas.microsoft.com/office/drawing/2015/9/8/chartex" xmlns:cx2="http://schemas.microsoft.com/office/drawing/2015/10/21/chartex" xmlns:cx3="http://schemas.microsoft.com/office/drawing/2016/5/9/chartex" xmlns:cx4="http://schemas.microsoft.com/office/drawing/2016/5/10/chartex" xmlns:cx5="http://schemas.microsoft.com/office/drawing/2016/5/11/chartex" xmlns:cx6="http://schemas.microsoft.com/office/drawing/2016/5/12/chartex" xmlns:cx7="http://schemas.microsoft.com/office/drawing/2016/5/13/chartex" xmlns:cx8="http://schemas.microsoft.com/office/drawing/2016/5/14/chartex" xmlns:mc="http://schemas.openxmlformats.org/markup-compatibility/2006" xmlns:aink="http://schemas.microsoft.com/office/drawing/2016/ink" xmlns:am3d="http://schemas.microsoft.com/office/drawing/2017/model3d" xmlns:o="urn:schemas-microsoft-com:office:office" xmlns:oel="http://schemas.microsoft.com/office/2019/extlst" xmlns:r="http://schemas.openxmlformats.org/officeDocument/2006/relationships" xmlns:m="http://schemas.openxmlformats.org/officeDocument/2006/math" xmlns:v="urn:schemas-microsoft-com:vml" xmlns:wp14="http://schemas.microsoft.com/office/word/2010/wordprocessingDrawing" xmlns:wp="http://schemas.openxmlformats.org/drawingml/2006/wordprocessingDrawing" xmlns:w10="urn:schemas-microsoft-com:office:word" xmlns:w="http://schemas.openxmlformats.org/wordprocessingml/2006/main" xmlns:w14="http://schemas.microsoft.com/office/word/2010/wordml" xmlns:w15="http://schemas.microsoft.com/office/word/2012/wordml" xmlns:w16cex="http://schemas.microsoft.com/office/word/2018/wordml/cex" xmlns:w16cid="http://schemas.microsoft.com/office/word/2016/wordml/cid" xmlns:w16="http://schemas.microsoft.com/office/word/2018/wordml" xmlns:w16du="http://schemas.microsoft.com/office/word/2023/wordml/word16du" xmlns:w16sdtdh="http://schemas.microsoft.com/office/word/2020/wordml/sdtdatahash" xmlns:w16se="http://schemas.microsoft.com/office/word/2015/wordml/symex" xmlns:wpg="http://schemas.microsoft.com/office/word/2010/wordprocessingGroup" xmlns:wpi="http://schemas.microsoft.com/office/word/2010/wordprocessingInk" xmlns:wne="http://schemas.microsoft.com/office/word/2006/wordml" xmlns:wps="http://schemas.microsoft.com/office/word/2010/wordprocessingShape" mc:Ignorable="w14 w15 w16se w16cid w16 w16cex w16sdtdh wp14">
+<w:footnotes xmlns:wpc="http://schemas.microsoft.com/office/word/2010/wordprocessingCanvas" xmlns:cx="http://schemas.microsoft.com/office/drawing/2014/chartex" xmlns:cx1="http://schemas.microsoft.com/office/drawing/2015/9/8/chartex" xmlns:cx2="http://schemas.microsoft.com/office/drawing/2015/10/21/chartex" xmlns:cx3="http://schemas.microsoft.com/office/drawing/2016/5/9/chartex" xmlns:cx4="http://schemas.microsoft.com/office/drawing/2016/5/10/chartex" xmlns:cx5="http://schemas.microsoft.com/office/drawing/2016/5/11/chartex" xmlns:cx6="http://schemas.microsoft.com/office/drawing/2016/5/12/chartex" xmlns:cx7="http://schemas.microsoft.com/office/drawing/2016/5/13/chartex" xmlns:cx8="http://schemas.microsoft.com/office/drawing/2016/5/14/chartex" xmlns:mc="http://schemas.openxmlformats.org/markup-compatibility/2006" xmlns:aink="http://schemas.microsoft.com/office/drawing/2016/ink" xmlns:am3d="http://schemas.microsoft.com/office/drawing/2017/model3d" xmlns:o="urn:schemas-microsoft-com:office:office" xmlns:oel="http://schemas.microsoft.com/office/2019/extlst" xmlns:r="http://schemas.openxmlformats.org/officeDocument/2006/relationships" xmlns:m="http://schemas.openxmlformats.org/officeDocument/2006/math" xmlns:v="urn:schemas-microsoft-com:vml" xmlns:wp14="http://schemas.microsoft.com/office/word/2010/wordprocessingDrawing" xmlns:wp="http://schemas.openxmlformats.org/drawingml/2006/wordprocessingDrawing" xmlns:w10="urn:schemas-microsoft-com:office:word" xmlns:w="http://schemas.openxmlformats.org/wordprocessingml/2006/main" xmlns:w14="http://schemas.microsoft.com/office/word/2010/wordml" xmlns:w15="http://schemas.microsoft.com/office/word/2012/wordml" xmlns:w16cex="http://schemas.microsoft.com/office/word/2018/wordml/cex" xmlns:w16cid="http://schemas.microsoft.com/office/word/2016/wordml/cid" xmlns:w16="http://schemas.microsoft.com/office/word/2018/wordml" xmlns:w16sdtdh="http://schemas.microsoft.com/office/word/2020/wordml/sdtdatahash" xmlns:w16se="http://schemas.microsoft.com/office/word/2015/wordml/symex" xmlns:wpg="http://schemas.microsoft.com/office/word/2010/wordprocessingGroup" xmlns:wpi="http://schemas.microsoft.com/office/word/2010/wordprocessingInk" xmlns:wne="http://schemas.microsoft.com/office/word/2006/wordml" xmlns:wps="http://schemas.microsoft.com/office/word/2010/wordprocessingShape" mc:Ignorable="w14 w15 w16se w16cid w16 w16cex w16sdtdh wp14">
   <w:footnote w:type="separator" w:id="-1">
     <w:p>
       <w:pPr>
@@ -2272,6 +3154,23 @@
     <w:uiPriority w:val="99"/>
     <w:rsid w:val="003F7F3D"/>
   </w:style>
+  <w:style w:type="character" w:customStyle="1" w:styleId="ui-provider">
+    <w:name w:val="ui-provider"/>
+    <w:basedOn w:val="DefaultParagraphFont"/>
+    <w:rsid w:val="00A927D5"/>
+  </w:style>
+  <w:style w:type="character" w:styleId="Hyperlink">
+    <w:name w:val="Hyperlink"/>
+    <w:basedOn w:val="DefaultParagraphFont"/>
+    <w:uiPriority w:val="99"/>
+    <w:semiHidden/>
+    <w:unhideWhenUsed/>
+    <w:rsid w:val="00A927D5"/>
+    <w:rPr>
+      <w:color w:val="0000FF"/>
+      <w:u w:val="single"/>
+    </w:rPr>
+  </w:style>
 </w:styles>
 </file>
 

</xml_diff>